<commit_message>
Final modification before due date
</commit_message>
<xml_diff>
--- a/Morse Code Translator.docx
+++ b/Morse Code Translator.docx
@@ -108,12 +108,7 @@
         <w:t>“digit(s)*digit(s)*…(*)”</w:t>
       </w:r>
       <w:r>
-        <w:t>. Asterisk is not allowed as the be</w:t>
-      </w:r>
-      <w:bookmarkStart w:id="0" w:name="_GoBack"/>
-      <w:bookmarkEnd w:id="0"/>
-      <w:r>
-        <w:t>ginning of the input but allowed as the end of the input, and one and only one asterisk is allowed as the delimiter.</w:t>
+        <w:t>. Asterisk is not allowed as the beginning of the input but allowed as the end of the input, and one and only one asterisk is allowed as the delimiter.</w:t>
       </w:r>
     </w:p>
     <w:p>
@@ -165,6 +160,9 @@
     </w:p>
     <w:p>
       <w:r>
+        <w:rPr>
+          <w:noProof/>
+        </w:rPr>
         <w:lastRenderedPageBreak/>
         <w:drawing>
           <wp:inline distT="0" distB="0" distL="0" distR="0" wp14:anchorId="62F27961" wp14:editId="04C8CB20">
@@ -332,6 +330,7 @@
       <w:r>
         <w:rPr>
           <w:i/>
+          <w:noProof/>
         </w:rPr>
         <w:lastRenderedPageBreak/>
         <w:drawing>
@@ -481,6 +480,9 @@
     </w:p>
     <w:p>
       <w:r>
+        <w:rPr>
+          <w:noProof/>
+        </w:rPr>
         <w:drawing>
           <wp:inline distT="0" distB="0" distL="0" distR="0" wp14:anchorId="19C252B8" wp14:editId="2D4D2871">
             <wp:extent cx="5727700" cy="2023745"/>
@@ -533,59 +535,69 @@
       </w:r>
     </w:p>
     <w:p>
+      <w:r>
+        <w:t>The structure of the M</w:t>
+      </w:r>
+      <w:r>
+        <w:t>orse code dictionary will</w:t>
+      </w:r>
+      <w:r>
+        <w:t xml:space="preserve"> be displayed first, </w:t>
+      </w:r>
+      <w:r>
+        <w:t xml:space="preserve">then it's pretty similar with the first </w:t>
+      </w:r>
+      <w:r>
+        <w:t xml:space="preserve">steps of Task2.py and </w:t>
+      </w:r>
+      <w:r>
+        <w:t>Task3.py, that user is asked to keep ent</w:t>
+      </w:r>
+      <w:r>
+        <w:t xml:space="preserve">ering until an empty input </w:t>
+      </w:r>
+      <w:r>
+        <w:t>is received</w:t>
+      </w:r>
+      <w:r>
+        <w:t>.</w:t>
+      </w:r>
+    </w:p>
+    <w:p>
       <w:pPr>
         <w:rPr>
           <w:u w:val="single"/>
         </w:rPr>
       </w:pPr>
       <w:r>
-        <w:t>The structure of the M</w:t>
-      </w:r>
-      <w:r>
-        <w:t>orse code dictionary will</w:t>
-      </w:r>
-      <w:r>
-        <w:t xml:space="preserve"> be displayed first, </w:t>
-      </w:r>
-      <w:r>
-        <w:t xml:space="preserve">then it's pretty similar with the first </w:t>
-      </w:r>
-      <w:r>
-        <w:t xml:space="preserve">steps of Task2.py and </w:t>
-      </w:r>
-      <w:r>
-        <w:t>Task3.py, that user is asked to keep ent</w:t>
-      </w:r>
-      <w:r>
-        <w:t xml:space="preserve">ering until an empty input </w:t>
-      </w:r>
-      <w:r>
-        <w:t>is received</w:t>
+        <w:t>A occurrence analysis of the current</w:t>
+      </w:r>
+      <w:bookmarkStart w:id="0" w:name="_GoBack"/>
+      <w:bookmarkEnd w:id="0"/>
+      <w:r>
+        <w:t xml:space="preserve"> input will be generated after each time user pressed “enter”.</w:t>
+      </w:r>
+      <w:r>
+        <w:br/>
+      </w:r>
+      <w:r>
+        <w:t>When the sign of end of input is found (</w:t>
+      </w:r>
+      <w:r>
+        <w:t xml:space="preserve">a.k.a. empty input), a </w:t>
+      </w:r>
+      <w:r>
+        <w:t>report will be generated showing the occ</w:t>
+      </w:r>
+      <w:r>
+        <w:t xml:space="preserve">urrence of the characters </w:t>
+      </w:r>
+      <w:r>
+        <w:t>that were entered by the user</w:t>
       </w:r>
       <w:r>
         <w:t>.</w:t>
       </w:r>
-      <w:r>
-        <w:br/>
-      </w:r>
-      <w:r>
-        <w:t>When the sign of end of input is found (</w:t>
-      </w:r>
-      <w:r>
-        <w:t xml:space="preserve">a.k.a. empty input), a </w:t>
-      </w:r>
-      <w:r>
-        <w:t>report will be generated showing the occ</w:t>
-      </w:r>
-      <w:r>
-        <w:t xml:space="preserve">urrence of the characters </w:t>
-      </w:r>
-      <w:r>
-        <w:t>that were entered by the user</w:t>
-      </w:r>
-      <w:r>
-        <w:t>.</w:t>
-      </w:r>
     </w:p>
     <w:p/>
     <w:p>
@@ -610,6 +622,7 @@
       <w:r>
         <w:rPr>
           <w:i/>
+          <w:noProof/>
         </w:rPr>
         <w:lastRenderedPageBreak/>
         <w:drawing>
@@ -667,10 +680,10 @@
           <w:i/>
         </w:rPr>
         <w:drawing>
-          <wp:inline distT="0" distB="0" distL="0" distR="0" wp14:anchorId="744F3873" wp14:editId="14F5FB6C">
-            <wp:extent cx="5727700" cy="3992245"/>
-            <wp:effectExtent l="0" t="0" r="0" b="0"/>
-            <wp:docPr id="7" name="Picture 7"/>
+          <wp:inline distT="0" distB="0" distL="0" distR="0" wp14:anchorId="70B1A0F9" wp14:editId="4A9FD722">
+            <wp:extent cx="5727700" cy="4530090"/>
+            <wp:effectExtent l="0" t="0" r="0" b="3810"/>
+            <wp:docPr id="3" name="Picture 3"/>
             <wp:cNvGraphicFramePr>
               <a:graphicFrameLocks xmlns:a="http://schemas.openxmlformats.org/drawingml/2006/main" noChangeAspect="1"/>
             </wp:cNvGraphicFramePr>
@@ -690,7 +703,55 @@
                   <pic:spPr>
                     <a:xfrm>
                       <a:off x="0" y="0"/>
-                      <a:ext cx="5727700" cy="3992245"/>
+                      <a:ext cx="5727700" cy="4530090"/>
+                    </a:xfrm>
+                    <a:prstGeom prst="rect">
+                      <a:avLst/>
+                    </a:prstGeom>
+                  </pic:spPr>
+                </pic:pic>
+              </a:graphicData>
+            </a:graphic>
+          </wp:inline>
+        </w:drawing>
+      </w:r>
+    </w:p>
+    <w:p>
+      <w:pPr>
+        <w:rPr>
+          <w:i/>
+        </w:rPr>
+      </w:pPr>
+      <w:r>
+        <w:rPr>
+          <w:i/>
+        </w:rPr>
+        <w:lastRenderedPageBreak/>
+        <w:drawing>
+          <wp:inline distT="0" distB="0" distL="0" distR="0" wp14:anchorId="024614EE" wp14:editId="1C545A9D">
+            <wp:extent cx="3429000" cy="4318000"/>
+            <wp:effectExtent l="0" t="0" r="0" b="0"/>
+            <wp:docPr id="5" name="Picture 5"/>
+            <wp:cNvGraphicFramePr>
+              <a:graphicFrameLocks xmlns:a="http://schemas.openxmlformats.org/drawingml/2006/main" noChangeAspect="1"/>
+            </wp:cNvGraphicFramePr>
+            <a:graphic xmlns:a="http://schemas.openxmlformats.org/drawingml/2006/main">
+              <a:graphicData uri="http://schemas.openxmlformats.org/drawingml/2006/picture">
+                <pic:pic xmlns:pic="http://schemas.openxmlformats.org/drawingml/2006/picture">
+                  <pic:nvPicPr>
+                    <pic:cNvPr id="1" name=""/>
+                    <pic:cNvPicPr/>
+                  </pic:nvPicPr>
+                  <pic:blipFill>
+                    <a:blip r:embed="rId10"/>
+                    <a:stretch>
+                      <a:fillRect/>
+                    </a:stretch>
+                  </pic:blipFill>
+                  <pic:spPr>
+                    <a:xfrm>
+                      <a:off x="0" y="0"/>
+                      <a:ext cx="3429000" cy="4318000"/>
                     </a:xfrm>
                     <a:prstGeom prst="rect">
                       <a:avLst/>

</xml_diff>